<commit_message>
Add lightbox CSS styles for glightbox integration
- Introduced styles for slide descriptions, titles, and media backgrounds.
- Set color and background properties to align with Quarto theme variables.
- Enhanced visual presentation with overlay effects and margin adjustments.
</commit_message>
<xml_diff>
--- a/_site/macroeconomia/posts/2025-05-11-teoria-y-politica-monetaria-bcrp/index.docx
+++ b/_site/macroeconomia/posts/2025-05-11-teoria-y-politica-monetaria-bcrp/index.docx
@@ -2423,14 +2423,6 @@
         <w:t xml:space="preserve">lo que mehos hecho es caracterizar el recurso disponible</w:t>
       </w:r>
     </w:p>
-    <w:p>
-      <w:pPr>
-        <w:pStyle w:val="BodyText"/>
-      </w:pPr>
-      <w:r>
-        <w:t xml:space="preserve">Holaaaaaaa</w:t>
-      </w:r>
-    </w:p>
     <w:bookmarkEnd w:id="26"/>
     <w:bookmarkStart w:id="51" w:name="publicaciones-similares"/>
     <w:p>

</xml_diff>